<commit_message>
Actualizar validación de estilos en tei_backend.py y agregar archivos de prueba
</commit_message>
<xml_diff>
--- a/tests/test_metadatos.docx
+++ b/tests/test_metadatos.docx
@@ -1179,7 +1179,7 @@
       <w:tr>
         <w:trPr>
           <w:cnfStyle w:val="000000100000" w:firstRow="0" w:lastRow="0" w:firstColumn="0" w:lastColumn="0" w:oddVBand="0" w:evenVBand="0" w:oddHBand="1" w:evenHBand="0" w:firstRowFirstColumn="0" w:firstRowLastColumn="0" w:lastRowFirstColumn="0" w:lastRowLastColumn="0"/>
-          <w:trHeight w:val="295"/>
+          <w:trHeight w:val="308"/>
         </w:trPr>
         <w:tc>
           <w:tcPr>
@@ -1206,19 +1206,31 @@
                 <w:sz w:val="24"/>
                 <w:szCs w:val="24"/>
               </w:rPr>
-              <w:t>Publicado</w:t>
-            </w:r>
-            <w:proofErr w:type="spellEnd"/>
-            <w:r>
-              <w:rPr>
-                <w:rFonts w:ascii="Georgia" w:hAnsi="Georgia"/>
-                <w:b w:val="0"/>
-                <w:bCs w:val="0"/>
-                <w:sz w:val="24"/>
-                <w:szCs w:val="24"/>
-              </w:rPr>
-              <w:t xml:space="preserve"> por</w:t>
-            </w:r>
+              <w:t>Coordinadores</w:t>
+            </w:r>
+            <w:proofErr w:type="spellEnd"/>
+            <w:r>
+              <w:rPr>
+                <w:rFonts w:ascii="Georgia" w:hAnsi="Georgia"/>
+                <w:b w:val="0"/>
+                <w:bCs w:val="0"/>
+                <w:sz w:val="24"/>
+                <w:szCs w:val="24"/>
+              </w:rPr>
+              <w:t xml:space="preserve"> </w:t>
+            </w:r>
+            <w:proofErr w:type="spellStart"/>
+            <w:r>
+              <w:rPr>
+                <w:rFonts w:ascii="Georgia" w:hAnsi="Georgia"/>
+                <w:b w:val="0"/>
+                <w:bCs w:val="0"/>
+                <w:sz w:val="24"/>
+                <w:szCs w:val="24"/>
+              </w:rPr>
+              <w:t>volumen</w:t>
+            </w:r>
+            <w:proofErr w:type="spellEnd"/>
           </w:p>
         </w:tc>
         <w:tc>
@@ -1231,17 +1243,36 @@
               <w:rPr>
                 <w:sz w:val="24"/>
                 <w:szCs w:val="24"/>
-              </w:rPr>
-            </w:pPr>
-            <w:proofErr w:type="spellStart"/>
-            <w:r>
-              <w:rPr>
-                <w:sz w:val="24"/>
-                <w:szCs w:val="24"/>
-              </w:rPr>
-              <w:t>Gredos</w:t>
-            </w:r>
-            <w:proofErr w:type="spellEnd"/>
+                <w:u w:val="single"/>
+                <w:lang w:val="es-ES"/>
+              </w:rPr>
+            </w:pPr>
+            <w:r>
+              <w:rPr>
+                <w:sz w:val="24"/>
+                <w:szCs w:val="24"/>
+                <w:lang w:val="es-ES"/>
+              </w:rPr>
+              <w:t xml:space="preserve">Ramón Valdés </w:t>
+            </w:r>
+            <w:proofErr w:type="spellStart"/>
+            <w:r>
+              <w:rPr>
+                <w:sz w:val="24"/>
+                <w:szCs w:val="24"/>
+                <w:lang w:val="es-ES"/>
+              </w:rPr>
+              <w:t>Gázquez</w:t>
+            </w:r>
+            <w:proofErr w:type="spellEnd"/>
+            <w:r>
+              <w:rPr>
+                <w:sz w:val="24"/>
+                <w:szCs w:val="24"/>
+                <w:lang w:val="es-ES"/>
+              </w:rPr>
+              <w:t>, Gonzalo Pontón Guijón</w:t>
+            </w:r>
           </w:p>
         </w:tc>
       </w:tr>
@@ -1274,31 +1305,19 @@
                 <w:sz w:val="24"/>
                 <w:szCs w:val="24"/>
               </w:rPr>
-              <w:t>Lugar</w:t>
-            </w:r>
-            <w:proofErr w:type="spellEnd"/>
-            <w:r>
-              <w:rPr>
-                <w:rFonts w:ascii="Georgia" w:hAnsi="Georgia"/>
-                <w:b w:val="0"/>
-                <w:bCs w:val="0"/>
-                <w:sz w:val="24"/>
-                <w:szCs w:val="24"/>
-              </w:rPr>
-              <w:t xml:space="preserve"> </w:t>
-            </w:r>
-            <w:proofErr w:type="spellStart"/>
-            <w:r>
-              <w:rPr>
-                <w:rFonts w:ascii="Georgia" w:hAnsi="Georgia"/>
-                <w:b w:val="0"/>
-                <w:bCs w:val="0"/>
-                <w:sz w:val="24"/>
-                <w:szCs w:val="24"/>
-              </w:rPr>
-              <w:t>publicación</w:t>
-            </w:r>
-            <w:proofErr w:type="spellEnd"/>
+              <w:t>Publicado</w:t>
+            </w:r>
+            <w:proofErr w:type="spellEnd"/>
+            <w:r>
+              <w:rPr>
+                <w:rFonts w:ascii="Georgia" w:hAnsi="Georgia"/>
+                <w:b w:val="0"/>
+                <w:bCs w:val="0"/>
+                <w:sz w:val="24"/>
+                <w:szCs w:val="24"/>
+              </w:rPr>
+              <w:t xml:space="preserve"> por</w:t>
+            </w:r>
           </w:p>
         </w:tc>
         <w:tc>
@@ -1313,13 +1332,15 @@
                 <w:szCs w:val="24"/>
               </w:rPr>
             </w:pPr>
-            <w:r>
-              <w:rPr>
-                <w:sz w:val="24"/>
-                <w:szCs w:val="24"/>
-              </w:rPr>
-              <w:t>Madrid</w:t>
-            </w:r>
+            <w:proofErr w:type="spellStart"/>
+            <w:r>
+              <w:rPr>
+                <w:sz w:val="24"/>
+                <w:szCs w:val="24"/>
+              </w:rPr>
+              <w:t>Gredos</w:t>
+            </w:r>
+            <w:proofErr w:type="spellEnd"/>
           </w:p>
         </w:tc>
       </w:tr>
@@ -1353,7 +1374,7 @@
                 <w:sz w:val="24"/>
                 <w:szCs w:val="24"/>
               </w:rPr>
-              <w:t>Fecha</w:t>
+              <w:t>Lugar</w:t>
             </w:r>
             <w:proofErr w:type="spellEnd"/>
             <w:r>
@@ -1397,7 +1418,7 @@
                 <w:sz w:val="24"/>
                 <w:szCs w:val="24"/>
               </w:rPr>
-              <w:t>2017</w:t>
+              <w:t>Madrid</w:t>
             </w:r>
           </w:p>
         </w:tc>
@@ -1431,7 +1452,29 @@
                 <w:sz w:val="24"/>
                 <w:szCs w:val="24"/>
               </w:rPr>
-              <w:t>Volumen</w:t>
+              <w:t>Fecha</w:t>
+            </w:r>
+            <w:proofErr w:type="spellEnd"/>
+            <w:r>
+              <w:rPr>
+                <w:rFonts w:ascii="Georgia" w:hAnsi="Georgia"/>
+                <w:b w:val="0"/>
+                <w:bCs w:val="0"/>
+                <w:sz w:val="24"/>
+                <w:szCs w:val="24"/>
+              </w:rPr>
+              <w:t xml:space="preserve"> </w:t>
+            </w:r>
+            <w:proofErr w:type="spellStart"/>
+            <w:r>
+              <w:rPr>
+                <w:rFonts w:ascii="Georgia" w:hAnsi="Georgia"/>
+                <w:b w:val="0"/>
+                <w:bCs w:val="0"/>
+                <w:sz w:val="24"/>
+                <w:szCs w:val="24"/>
+              </w:rPr>
+              <w:t>publicación</w:t>
             </w:r>
             <w:proofErr w:type="spellEnd"/>
           </w:p>
@@ -1453,7 +1496,7 @@
                 <w:sz w:val="24"/>
                 <w:szCs w:val="24"/>
               </w:rPr>
-              <w:t>2</w:t>
+              <w:t>2017</w:t>
             </w:r>
           </w:p>
         </w:tc>
@@ -1488,6 +1531,62 @@
                 <w:sz w:val="24"/>
                 <w:szCs w:val="24"/>
               </w:rPr>
+              <w:t>Volumen</w:t>
+            </w:r>
+            <w:proofErr w:type="spellEnd"/>
+          </w:p>
+        </w:tc>
+        <w:tc>
+          <w:tcPr>
+            <w:tcW w:w="4865" w:type="dxa"/>
+          </w:tcPr>
+          <w:p>
+            <w:pPr>
+              <w:cnfStyle w:val="000000100000" w:firstRow="0" w:lastRow="0" w:firstColumn="0" w:lastColumn="0" w:oddVBand="0" w:evenVBand="0" w:oddHBand="1" w:evenHBand="0" w:firstRowFirstColumn="0" w:firstRowLastColumn="0" w:lastRowFirstColumn="0" w:lastRowLastColumn="0"/>
+              <w:rPr>
+                <w:sz w:val="24"/>
+                <w:szCs w:val="24"/>
+              </w:rPr>
+            </w:pPr>
+            <w:r>
+              <w:rPr>
+                <w:sz w:val="24"/>
+                <w:szCs w:val="24"/>
+              </w:rPr>
+              <w:t>2</w:t>
+            </w:r>
+          </w:p>
+        </w:tc>
+      </w:tr>
+      <w:tr>
+        <w:trPr>
+          <w:trHeight w:val="295"/>
+        </w:trPr>
+        <w:tc>
+          <w:tcPr>
+            <w:cnfStyle w:val="001000000000" w:firstRow="0" w:lastRow="0" w:firstColumn="1" w:lastColumn="0" w:oddVBand="0" w:evenVBand="0" w:oddHBand="0" w:evenHBand="0" w:firstRowFirstColumn="0" w:firstRowLastColumn="0" w:lastRowFirstColumn="0" w:lastRowLastColumn="0"/>
+            <w:tcW w:w="3685" w:type="dxa"/>
+          </w:tcPr>
+          <w:p>
+            <w:pPr>
+              <w:jc w:val="right"/>
+              <w:rPr>
+                <w:rFonts w:ascii="Georgia" w:hAnsi="Georgia"/>
+                <w:b w:val="0"/>
+                <w:bCs w:val="0"/>
+                <w:sz w:val="24"/>
+                <w:szCs w:val="24"/>
+              </w:rPr>
+            </w:pPr>
+            <w:proofErr w:type="spellStart"/>
+            <w:r>
+              <w:rPr>
+                <w:rFonts w:ascii="Georgia" w:hAnsi="Georgia"/>
+                <w:b w:val="0"/>
+                <w:bCs w:val="0"/>
+                <w:sz w:val="24"/>
+                <w:szCs w:val="24"/>
+              </w:rPr>
               <w:t>Páginas</w:t>
             </w:r>
             <w:proofErr w:type="spellEnd"/>
@@ -1499,7 +1598,7 @@
           </w:tcPr>
           <w:p>
             <w:pPr>
-              <w:cnfStyle w:val="000000100000" w:firstRow="0" w:lastRow="0" w:firstColumn="0" w:lastColumn="0" w:oddVBand="0" w:evenVBand="0" w:oddHBand="1" w:evenHBand="0" w:firstRowFirstColumn="0" w:firstRowLastColumn="0" w:lastRowFirstColumn="0" w:lastRowLastColumn="0"/>
+              <w:cnfStyle w:val="000000000000" w:firstRow="0" w:lastRow="0" w:firstColumn="0" w:lastColumn="0" w:oddVBand="0" w:evenVBand="0" w:oddHBand="0" w:evenHBand="0" w:firstRowFirstColumn="0" w:firstRowLastColumn="0" w:lastRowFirstColumn="0" w:lastRowLastColumn="0"/>
               <w:rPr>
                 <w:sz w:val="24"/>
                 <w:szCs w:val="24"/>
@@ -1568,7 +1667,7 @@
     <w:tbl>
       <w:tblPr>
         <w:tblStyle w:val="Tablanormal1"/>
-        <w:tblpPr w:leftFromText="141" w:rightFromText="141" w:vertAnchor="page" w:horzAnchor="margin" w:tblpXSpec="center" w:tblpY="9991"/>
+        <w:tblpPr w:leftFromText="141" w:rightFromText="141" w:vertAnchor="page" w:horzAnchor="margin" w:tblpXSpec="center" w:tblpY="10494"/>
         <w:tblW w:w="0" w:type="auto"/>
         <w:tblLook w:val="04A0" w:firstRow="1" w:lastRow="0" w:firstColumn="1" w:lastColumn="0" w:noHBand="0" w:noVBand="1"/>
       </w:tblPr>
@@ -1653,37 +1752,16 @@
               <w:rPr>
                 <w:sz w:val="24"/>
                 <w:szCs w:val="24"/>
-              </w:rPr>
-            </w:pPr>
-            <w:r>
-              <w:rPr>
-                <w:sz w:val="24"/>
-                <w:szCs w:val="24"/>
-              </w:rPr>
-              <w:t xml:space="preserve">Primera </w:t>
-            </w:r>
-            <w:proofErr w:type="spellStart"/>
-            <w:r>
-              <w:rPr>
-                <w:sz w:val="24"/>
-                <w:szCs w:val="24"/>
-              </w:rPr>
-              <w:t>edición</w:t>
-            </w:r>
-            <w:proofErr w:type="spellEnd"/>
-            <w:r>
-              <w:rPr>
-                <w:sz w:val="24"/>
-                <w:szCs w:val="24"/>
-              </w:rPr>
-              <w:t xml:space="preserve"> </w:t>
-            </w:r>
-            <w:r>
-              <w:rPr>
-                <w:sz w:val="24"/>
-                <w:szCs w:val="24"/>
-              </w:rPr>
-              <w:t xml:space="preserve">en </w:t>
+                <w:lang w:val="es-ES"/>
+              </w:rPr>
+            </w:pPr>
+            <w:r>
+              <w:rPr>
+                <w:sz w:val="24"/>
+                <w:szCs w:val="24"/>
+                <w:lang w:val="es-ES"/>
+              </w:rPr>
+              <w:t xml:space="preserve">Primera edición en </w:t>
             </w:r>
             <w:proofErr w:type="spellStart"/>
             <w:r>
@@ -1692,6 +1770,7 @@
                 <w:iCs/>
                 <w:sz w:val="24"/>
                 <w:szCs w:val="24"/>
+                <w:lang w:val="es-ES"/>
               </w:rPr>
               <w:t>Onzena</w:t>
             </w:r>
@@ -1702,99 +1781,35 @@
                 <w:iCs/>
                 <w:sz w:val="24"/>
                 <w:szCs w:val="24"/>
-              </w:rPr>
-              <w:t xml:space="preserve"> parte de </w:t>
-            </w:r>
-            <w:proofErr w:type="spellStart"/>
-            <w:r>
-              <w:rPr>
-                <w:i/>
-                <w:iCs/>
-                <w:sz w:val="24"/>
-                <w:szCs w:val="24"/>
-              </w:rPr>
-              <w:t>las</w:t>
-            </w:r>
-            <w:proofErr w:type="spellEnd"/>
-            <w:r>
-              <w:rPr>
-                <w:i/>
-                <w:iCs/>
-                <w:sz w:val="24"/>
-                <w:szCs w:val="24"/>
-              </w:rPr>
-              <w:t xml:space="preserve"> comedias de</w:t>
-            </w:r>
-            <w:r>
-              <w:rPr>
-                <w:i/>
-                <w:iCs/>
-                <w:sz w:val="24"/>
-                <w:szCs w:val="24"/>
-              </w:rPr>
-              <w:t xml:space="preserve"> </w:t>
-            </w:r>
-            <w:r>
-              <w:rPr>
-                <w:i/>
-                <w:iCs/>
-                <w:sz w:val="24"/>
-                <w:szCs w:val="24"/>
-              </w:rPr>
-              <w:t>Lope</w:t>
-            </w:r>
-            <w:r>
-              <w:rPr>
-                <w:i/>
-                <w:iCs/>
-                <w:sz w:val="24"/>
-                <w:szCs w:val="24"/>
-              </w:rPr>
-              <w:t xml:space="preserve"> </w:t>
-            </w:r>
-            <w:r>
-              <w:rPr>
-                <w:i/>
-                <w:iCs/>
-                <w:sz w:val="24"/>
-                <w:szCs w:val="24"/>
-              </w:rPr>
-              <w:t>de Vega Carpio</w:t>
-            </w:r>
-            <w:r>
-              <w:rPr>
-                <w:sz w:val="24"/>
-                <w:szCs w:val="24"/>
-              </w:rPr>
-              <w:t>, Madrid, Viuda de Alonso Martín,</w:t>
-            </w:r>
-            <w:r>
-              <w:rPr>
-                <w:sz w:val="24"/>
-                <w:szCs w:val="24"/>
-              </w:rPr>
-              <w:t xml:space="preserve"> </w:t>
-            </w:r>
-            <w:r>
-              <w:rPr>
-                <w:sz w:val="24"/>
-                <w:szCs w:val="24"/>
-              </w:rPr>
-              <w:t>1618, ff. 271-295v</w:t>
-            </w:r>
-            <w:r>
-              <w:rPr>
-                <w:sz w:val="24"/>
-                <w:szCs w:val="24"/>
-              </w:rPr>
-              <w:t xml:space="preserve"> </w:t>
-            </w:r>
-            <w:r>
-              <w:rPr>
-                <w:sz w:val="24"/>
-                <w:szCs w:val="24"/>
-              </w:rPr>
-              <w:t>(Ll7-Oo7v).</w:t>
+                <w:lang w:val="es-ES"/>
+              </w:rPr>
+              <w:t xml:space="preserve"> parte de las comedias de Lope de Vega Carpio</w:t>
+            </w:r>
+            <w:r>
+              <w:rPr>
+                <w:sz w:val="24"/>
+                <w:szCs w:val="24"/>
+                <w:lang w:val="es-ES"/>
+              </w:rPr>
+              <w:t xml:space="preserve">, Madrid, Viuda de Alonso Martín, 1618, </w:t>
+            </w:r>
+            <w:proofErr w:type="spellStart"/>
+            <w:r>
+              <w:rPr>
+                <w:sz w:val="24"/>
+                <w:szCs w:val="24"/>
+                <w:lang w:val="es-ES"/>
+              </w:rPr>
+              <w:t>ff</w:t>
+            </w:r>
+            <w:proofErr w:type="spellEnd"/>
+            <w:r>
+              <w:rPr>
+                <w:sz w:val="24"/>
+                <w:szCs w:val="24"/>
+                <w:lang w:val="es-ES"/>
+              </w:rPr>
+              <w:t>. 271-295v (Ll7-Oo7v).</w:t>
             </w:r>
           </w:p>
           <w:p>
@@ -1803,6 +1818,7 @@
               <w:rPr>
                 <w:sz w:val="24"/>
                 <w:szCs w:val="24"/>
+                <w:lang w:val="es-ES"/>
               </w:rPr>
             </w:pPr>
           </w:p>
@@ -1850,30 +1866,16 @@
               <w:rPr>
                 <w:sz w:val="24"/>
                 <w:szCs w:val="24"/>
-              </w:rPr>
-            </w:pPr>
-            <w:r>
-              <w:rPr>
-                <w:sz w:val="24"/>
-                <w:szCs w:val="24"/>
-              </w:rPr>
-              <w:t xml:space="preserve">Segunda </w:t>
-            </w:r>
-            <w:proofErr w:type="spellStart"/>
-            <w:r>
-              <w:rPr>
-                <w:sz w:val="24"/>
-                <w:szCs w:val="24"/>
-              </w:rPr>
-              <w:t>edición</w:t>
-            </w:r>
-            <w:proofErr w:type="spellEnd"/>
-            <w:r>
-              <w:rPr>
-                <w:sz w:val="24"/>
-                <w:szCs w:val="24"/>
-              </w:rPr>
-              <w:t xml:space="preserve"> en </w:t>
+                <w:lang w:val="es-ES"/>
+              </w:rPr>
+            </w:pPr>
+            <w:r>
+              <w:rPr>
+                <w:sz w:val="24"/>
+                <w:szCs w:val="24"/>
+                <w:lang w:val="es-ES"/>
+              </w:rPr>
+              <w:t xml:space="preserve">Segunda edición en </w:t>
             </w:r>
             <w:proofErr w:type="spellStart"/>
             <w:r>
@@ -1882,6 +1884,7 @@
                 <w:iCs/>
                 <w:sz w:val="24"/>
                 <w:szCs w:val="24"/>
+                <w:lang w:val="es-ES"/>
               </w:rPr>
               <w:t>Doze</w:t>
             </w:r>
@@ -1892,57 +1895,24 @@
                 <w:iCs/>
                 <w:sz w:val="24"/>
                 <w:szCs w:val="24"/>
-              </w:rPr>
-              <w:t xml:space="preserve"> </w:t>
-            </w:r>
-            <w:proofErr w:type="spellStart"/>
-            <w:r>
-              <w:rPr>
-                <w:i/>
-                <w:iCs/>
-                <w:sz w:val="24"/>
-                <w:szCs w:val="24"/>
-              </w:rPr>
-              <w:t>comedias</w:t>
-            </w:r>
-            <w:proofErr w:type="spellEnd"/>
-            <w:r>
-              <w:rPr>
-                <w:i/>
-                <w:iCs/>
-                <w:sz w:val="24"/>
-                <w:szCs w:val="24"/>
-              </w:rPr>
-              <w:t xml:space="preserve"> de Lope de Vega,</w:t>
-            </w:r>
-            <w:r>
-              <w:rPr>
-                <w:sz w:val="24"/>
-                <w:szCs w:val="24"/>
-              </w:rPr>
-              <w:t xml:space="preserve"> </w:t>
-            </w:r>
-            <w:proofErr w:type="spellStart"/>
-            <w:r>
-              <w:rPr>
-                <w:sz w:val="24"/>
-                <w:szCs w:val="24"/>
-              </w:rPr>
-              <w:t>Barcelona</w:t>
-            </w:r>
-            <w:proofErr w:type="spellEnd"/>
-            <w:r>
-              <w:rPr>
-                <w:sz w:val="24"/>
-                <w:szCs w:val="24"/>
-              </w:rPr>
-              <w:t xml:space="preserve">, Sebastián de </w:t>
-            </w:r>
-            <w:proofErr w:type="spellStart"/>
-            <w:r>
-              <w:rPr>
-                <w:sz w:val="24"/>
-                <w:szCs w:val="24"/>
+                <w:lang w:val="es-ES"/>
+              </w:rPr>
+              <w:t xml:space="preserve"> comedias de Lope de Vega,</w:t>
+            </w:r>
+            <w:r>
+              <w:rPr>
+                <w:sz w:val="24"/>
+                <w:szCs w:val="24"/>
+                <w:lang w:val="es-ES"/>
+              </w:rPr>
+              <w:t xml:space="preserve"> Barcelona, Sebastián de </w:t>
+            </w:r>
+            <w:proofErr w:type="spellStart"/>
+            <w:r>
+              <w:rPr>
+                <w:sz w:val="24"/>
+                <w:szCs w:val="24"/>
+                <w:lang w:val="es-ES"/>
               </w:rPr>
               <w:t>Cormellas</w:t>
             </w:r>
@@ -1951,8 +1921,27 @@
               <w:rPr>
                 <w:sz w:val="24"/>
                 <w:szCs w:val="24"/>
-              </w:rPr>
-              <w:t>, 1618, ff. 269-292v (Mm1-Mm8v).</w:t>
+                <w:lang w:val="es-ES"/>
+              </w:rPr>
+              <w:t xml:space="preserve">, 1618, </w:t>
+            </w:r>
+            <w:proofErr w:type="spellStart"/>
+            <w:r>
+              <w:rPr>
+                <w:sz w:val="24"/>
+                <w:szCs w:val="24"/>
+                <w:lang w:val="es-ES"/>
+              </w:rPr>
+              <w:t>ff</w:t>
+            </w:r>
+            <w:proofErr w:type="spellEnd"/>
+            <w:r>
+              <w:rPr>
+                <w:sz w:val="24"/>
+                <w:szCs w:val="24"/>
+                <w:lang w:val="es-ES"/>
+              </w:rPr>
+              <w:t>. 269-292v (Mm1-Mm8v).</w:t>
             </w:r>
           </w:p>
         </w:tc>
@@ -2048,34 +2037,164 @@
         <w:tabs>
           <w:tab w:val="left" w:pos="6492"/>
         </w:tabs>
+        <w:rPr>
+          <w:lang w:val="es-ES"/>
+        </w:rPr>
       </w:pPr>
     </w:p>
-    <w:p/>
-    <w:p/>
-    <w:p/>
-    <w:p/>
-    <w:p/>
-    <w:p/>
-    <w:p/>
-    <w:p/>
-    <w:p/>
-    <w:p/>
-    <w:p/>
-    <w:p/>
-    <w:p/>
-    <w:p/>
-    <w:p/>
-    <w:p/>
-    <w:p/>
-    <w:p/>
-    <w:p/>
+    <w:p>
+      <w:pPr>
+        <w:rPr>
+          <w:lang w:val="es-ES"/>
+        </w:rPr>
+      </w:pPr>
+    </w:p>
+    <w:p>
+      <w:pPr>
+        <w:rPr>
+          <w:lang w:val="es-ES"/>
+        </w:rPr>
+      </w:pPr>
+    </w:p>
+    <w:p>
+      <w:pPr>
+        <w:rPr>
+          <w:lang w:val="es-ES"/>
+        </w:rPr>
+      </w:pPr>
+    </w:p>
+    <w:p>
+      <w:pPr>
+        <w:rPr>
+          <w:lang w:val="es-ES"/>
+        </w:rPr>
+      </w:pPr>
+    </w:p>
+    <w:p>
+      <w:pPr>
+        <w:rPr>
+          <w:lang w:val="es-ES"/>
+        </w:rPr>
+      </w:pPr>
+    </w:p>
+    <w:p>
+      <w:pPr>
+        <w:rPr>
+          <w:lang w:val="es-ES"/>
+        </w:rPr>
+      </w:pPr>
+    </w:p>
+    <w:p>
+      <w:pPr>
+        <w:rPr>
+          <w:lang w:val="es-ES"/>
+        </w:rPr>
+      </w:pPr>
+    </w:p>
+    <w:p>
+      <w:pPr>
+        <w:rPr>
+          <w:lang w:val="es-ES"/>
+        </w:rPr>
+      </w:pPr>
+    </w:p>
+    <w:p>
+      <w:pPr>
+        <w:rPr>
+          <w:lang w:val="es-ES"/>
+        </w:rPr>
+      </w:pPr>
+    </w:p>
+    <w:p>
+      <w:pPr>
+        <w:rPr>
+          <w:lang w:val="es-ES"/>
+        </w:rPr>
+      </w:pPr>
+    </w:p>
+    <w:p>
+      <w:pPr>
+        <w:rPr>
+          <w:lang w:val="es-ES"/>
+        </w:rPr>
+      </w:pPr>
+    </w:p>
+    <w:p>
+      <w:pPr>
+        <w:rPr>
+          <w:lang w:val="es-ES"/>
+        </w:rPr>
+      </w:pPr>
+    </w:p>
+    <w:p>
+      <w:pPr>
+        <w:rPr>
+          <w:lang w:val="es-ES"/>
+        </w:rPr>
+      </w:pPr>
+    </w:p>
+    <w:p>
+      <w:pPr>
+        <w:rPr>
+          <w:lang w:val="es-ES"/>
+        </w:rPr>
+      </w:pPr>
+    </w:p>
+    <w:p>
+      <w:pPr>
+        <w:rPr>
+          <w:lang w:val="es-ES"/>
+        </w:rPr>
+      </w:pPr>
+    </w:p>
+    <w:p>
+      <w:pPr>
+        <w:rPr>
+          <w:lang w:val="es-ES"/>
+        </w:rPr>
+      </w:pPr>
+    </w:p>
+    <w:p>
+      <w:pPr>
+        <w:rPr>
+          <w:lang w:val="es-ES"/>
+        </w:rPr>
+      </w:pPr>
+    </w:p>
+    <w:p>
+      <w:pPr>
+        <w:rPr>
+          <w:lang w:val="es-ES"/>
+        </w:rPr>
+      </w:pPr>
+    </w:p>
+    <w:p>
+      <w:pPr>
+        <w:rPr>
+          <w:lang w:val="es-ES"/>
+        </w:rPr>
+      </w:pPr>
+    </w:p>
+    <w:p>
+      <w:pPr>
+        <w:rPr>
+          <w:lang w:val="es-ES"/>
+        </w:rPr>
+      </w:pPr>
+    </w:p>
     <w:p>
       <w:pPr>
         <w:tabs>
           <w:tab w:val="left" w:pos="7785"/>
         </w:tabs>
+        <w:rPr>
+          <w:lang w:val="es-ES"/>
+        </w:rPr>
       </w:pPr>
       <w:r>
+        <w:rPr>
+          <w:lang w:val="es-ES"/>
+        </w:rPr>
         <w:tab/>
       </w:r>
     </w:p>
@@ -2084,6 +2203,9 @@
         <w:tabs>
           <w:tab w:val="left" w:pos="7785"/>
         </w:tabs>
+        <w:rPr>
+          <w:lang w:val="es-ES"/>
+        </w:rPr>
       </w:pPr>
     </w:p>
     <w:sectPr>

</xml_diff>